<commit_message>
added block diagram of hardware components
</commit_message>
<xml_diff>
--- a/Project 2/CSE321_project2_mnelyubo_report.docx
+++ b/Project 2/CSE321_project2_mnelyubo_report.docx
@@ -1057,8 +1057,13 @@
         <w:t>Introduction</w:t>
       </w:r>
       <w:bookmarkEnd w:id="0"/>
-      <w:r>
-        <w:t xml:space="preserve"> </w:t>
+    </w:p>
+    <w:p>
+      <w:r>
+        <w:t xml:space="preserve">This document describes the implementation and use of </w:t>
+      </w:r>
+      <w:r>
+        <w:t>a countdown timer and alarm system.</w:t>
       </w:r>
     </w:p>
     <w:p/>
@@ -1075,9 +1080,10 @@
         <w:t>Specifications</w:t>
       </w:r>
       <w:bookmarkEnd w:id="1"/>
-      <w:r>
-        <w:t xml:space="preserve"> </w:t>
-      </w:r>
+    </w:p>
+    <w:p>
+      <w:bookmarkStart w:id="2" w:name="_GoBack"/>
+      <w:bookmarkEnd w:id="2"/>
     </w:p>
     <w:p/>
     <w:p>
@@ -1088,15 +1094,13 @@
           <w:numId w:val="1"/>
         </w:numPr>
       </w:pPr>
-      <w:bookmarkStart w:id="2" w:name="_Toc86537502"/>
+      <w:bookmarkStart w:id="3" w:name="_Toc86537502"/>
       <w:r>
         <w:t>Features</w:t>
       </w:r>
-      <w:bookmarkEnd w:id="2"/>
-      <w:r>
-        <w:t xml:space="preserve"> </w:t>
-      </w:r>
-    </w:p>
+      <w:bookmarkEnd w:id="3"/>
+    </w:p>
+    <w:p/>
     <w:p/>
     <w:p>
       <w:pPr>
@@ -1106,15 +1110,13 @@
           <w:numId w:val="1"/>
         </w:numPr>
       </w:pPr>
-      <w:bookmarkStart w:id="3" w:name="_Toc86537503"/>
+      <w:bookmarkStart w:id="4" w:name="_Toc86537503"/>
       <w:r>
         <w:t>Applications</w:t>
       </w:r>
-      <w:bookmarkEnd w:id="3"/>
-      <w:r>
-        <w:t xml:space="preserve"> </w:t>
-      </w:r>
-    </w:p>
+      <w:bookmarkEnd w:id="4"/>
+    </w:p>
+    <w:p/>
     <w:p/>
     <w:p>
       <w:pPr>
@@ -1124,13 +1126,66 @@
           <w:numId w:val="1"/>
         </w:numPr>
       </w:pPr>
-      <w:bookmarkStart w:id="4" w:name="_Toc86537504"/>
-      <w:r>
+      <w:bookmarkStart w:id="5" w:name="_Toc86537504"/>
+      <w:r>
+        <w:lastRenderedPageBreak/>
         <w:t>Block Diagram</w:t>
       </w:r>
-      <w:bookmarkEnd w:id="4"/>
-      <w:r>
-        <w:t xml:space="preserve"> </w:t>
+      <w:bookmarkEnd w:id="5"/>
+    </w:p>
+    <w:p>
+      <w:r>
+        <w:rPr>
+          <w:noProof/>
+        </w:rPr>
+        <w:drawing>
+          <wp:inline distT="0" distB="0" distL="0" distR="0">
+            <wp:extent cx="5939790" cy="3395345"/>
+            <wp:effectExtent l="0" t="0" r="0" b="0"/>
+            <wp:docPr id="10" name="Picture 10" descr="C:\Users\maste\Downloads\cse321 Project 2 Component Diagram (2).png"/>
+            <wp:cNvGraphicFramePr>
+              <a:graphicFrameLocks xmlns:a="http://schemas.openxmlformats.org/drawingml/2006/main" noChangeAspect="1"/>
+            </wp:cNvGraphicFramePr>
+            <a:graphic xmlns:a="http://schemas.openxmlformats.org/drawingml/2006/main">
+              <a:graphicData uri="http://schemas.openxmlformats.org/drawingml/2006/picture">
+                <pic:pic xmlns:pic="http://schemas.openxmlformats.org/drawingml/2006/picture">
+                  <pic:nvPicPr>
+                    <pic:cNvPr id="0" name="Picture 5" descr="C:\Users\maste\Downloads\cse321 Project 2 Component Diagram (2).png"/>
+                    <pic:cNvPicPr>
+                      <a:picLocks noChangeAspect="1" noChangeArrowheads="1"/>
+                    </pic:cNvPicPr>
+                  </pic:nvPicPr>
+                  <pic:blipFill>
+                    <a:blip r:embed="rId8" cstate="print">
+                      <a:extLst>
+                        <a:ext uri="{28A0092B-C50C-407E-A947-70E740481C1C}">
+                          <a14:useLocalDpi xmlns:a14="http://schemas.microsoft.com/office/drawing/2010/main" val="0"/>
+                        </a:ext>
+                      </a:extLst>
+                    </a:blip>
+                    <a:srcRect/>
+                    <a:stretch>
+                      <a:fillRect/>
+                    </a:stretch>
+                  </pic:blipFill>
+                  <pic:spPr bwMode="auto">
+                    <a:xfrm>
+                      <a:off x="0" y="0"/>
+                      <a:ext cx="5939790" cy="3395345"/>
+                    </a:xfrm>
+                    <a:prstGeom prst="rect">
+                      <a:avLst/>
+                    </a:prstGeom>
+                    <a:noFill/>
+                    <a:ln>
+                      <a:noFill/>
+                    </a:ln>
+                  </pic:spPr>
+                </pic:pic>
+              </a:graphicData>
+            </a:graphic>
+          </wp:inline>
+        </w:drawing>
       </w:r>
     </w:p>
     <w:p/>
@@ -1142,20 +1197,72 @@
           <w:numId w:val="1"/>
         </w:numPr>
       </w:pPr>
-      <w:bookmarkStart w:id="5" w:name="_Toc86537505"/>
+      <w:bookmarkStart w:id="6" w:name="_Toc86537505"/>
       <w:r>
         <w:t>Functionality Diagram</w:t>
       </w:r>
-      <w:bookmarkEnd w:id="5"/>
+      <w:bookmarkEnd w:id="6"/>
       <w:r>
         <w:t xml:space="preserve"> </w:t>
       </w:r>
-    </w:p>
-    <w:p>
-      <w:r>
-        <w:t>ASM, FSM State Diagram, or Flow Chart (Pick 1)</w:t>
-      </w:r>
-    </w:p>
+      <w:bookmarkStart w:id="7" w:name="_Toc86537506"/>
+    </w:p>
+    <w:p>
+      <w:r>
+        <w:rPr>
+          <w:noProof/>
+        </w:rPr>
+        <w:drawing>
+          <wp:inline distT="0" distB="0" distL="0" distR="0" wp14:anchorId="0A9F1B39" wp14:editId="14E40219">
+            <wp:extent cx="5931535" cy="3411220"/>
+            <wp:effectExtent l="0" t="0" r="0" b="0"/>
+            <wp:docPr id="7" name="Picture 7" descr="C:\Users\maste\Downloads\cse321 Project 2 (1).png"/>
+            <wp:cNvGraphicFramePr>
+              <a:graphicFrameLocks xmlns:a="http://schemas.openxmlformats.org/drawingml/2006/main" noChangeAspect="1"/>
+            </wp:cNvGraphicFramePr>
+            <a:graphic xmlns:a="http://schemas.openxmlformats.org/drawingml/2006/main">
+              <a:graphicData uri="http://schemas.openxmlformats.org/drawingml/2006/picture">
+                <pic:pic xmlns:pic="http://schemas.openxmlformats.org/drawingml/2006/picture">
+                  <pic:nvPicPr>
+                    <pic:cNvPr id="0" name="Picture 2" descr="C:\Users\maste\Downloads\cse321 Project 2 (1).png"/>
+                    <pic:cNvPicPr>
+                      <a:picLocks noChangeAspect="1" noChangeArrowheads="1"/>
+                    </pic:cNvPicPr>
+                  </pic:nvPicPr>
+                  <pic:blipFill>
+                    <a:blip r:embed="rId9" cstate="print">
+                      <a:extLst>
+                        <a:ext uri="{28A0092B-C50C-407E-A947-70E740481C1C}">
+                          <a14:useLocalDpi xmlns:a14="http://schemas.microsoft.com/office/drawing/2010/main" val="0"/>
+                        </a:ext>
+                      </a:extLst>
+                    </a:blip>
+                    <a:srcRect/>
+                    <a:stretch>
+                      <a:fillRect/>
+                    </a:stretch>
+                  </pic:blipFill>
+                  <pic:spPr bwMode="auto">
+                    <a:xfrm>
+                      <a:off x="0" y="0"/>
+                      <a:ext cx="5931535" cy="3411220"/>
+                    </a:xfrm>
+                    <a:prstGeom prst="rect">
+                      <a:avLst/>
+                    </a:prstGeom>
+                    <a:noFill/>
+                    <a:ln>
+                      <a:noFill/>
+                    </a:ln>
+                  </pic:spPr>
+                </pic:pic>
+              </a:graphicData>
+            </a:graphic>
+          </wp:inline>
+        </w:drawing>
+      </w:r>
+    </w:p>
+    <w:p/>
     <w:p>
       <w:pPr>
         <w:pStyle w:val="Heading1"/>
@@ -1164,18 +1271,18 @@
           <w:numId w:val="1"/>
         </w:numPr>
       </w:pPr>
-      <w:bookmarkStart w:id="6" w:name="_Toc86537506"/>
-      <w:r>
+      <w:r>
+        <w:lastRenderedPageBreak/>
         <w:t>BOM</w:t>
       </w:r>
-      <w:bookmarkEnd w:id="6"/>
+      <w:bookmarkEnd w:id="7"/>
       <w:r>
         <w:t xml:space="preserve"> </w:t>
       </w:r>
     </w:p>
     <w:p>
       <w:r>
-        <w:t xml:space="preserve">The following collection of components will be required to </w:t>
+        <w:t xml:space="preserve">The following will be required to </w:t>
       </w:r>
       <w:r>
         <w:t xml:space="preserve">construct </w:t>
@@ -1191,8 +1298,6 @@
       <w:r>
         <w:t>Hardware:</w:t>
       </w:r>
-      <w:bookmarkStart w:id="7" w:name="_GoBack"/>
-      <w:bookmarkEnd w:id="7"/>
     </w:p>
     <w:p>
       <w:pPr>
@@ -1215,7 +1320,6 @@
         </w:numPr>
       </w:pPr>
       <w:r>
-        <w:lastRenderedPageBreak/>
         <w:t>4x4 matrix keypad (8-pin)</w:t>
       </w:r>
     </w:p>
@@ -1318,7 +1422,7 @@
       <w:r>
         <w:t xml:space="preserve"> Studio (</w:t>
       </w:r>
-      <w:hyperlink r:id="rId8" w:history="1">
+      <w:hyperlink r:id="rId10" w:history="1">
         <w:r>
           <w:rPr>
             <w:rStyle w:val="Hyperlink"/>
@@ -1367,110 +1471,12 @@
         <w:rPr>
           <w:noProof/>
         </w:rPr>
+        <w:lastRenderedPageBreak/>
         <w:drawing>
           <wp:inline distT="0" distB="0" distL="0" distR="0" wp14:anchorId="48C1BC76" wp14:editId="66F2BCD6">
             <wp:extent cx="3232205" cy="4309607"/>
             <wp:effectExtent l="0" t="0" r="6350" b="0"/>
             <wp:docPr id="1" name="Picture 1"/>
-            <wp:cNvGraphicFramePr>
-              <a:graphicFrameLocks xmlns:a="http://schemas.openxmlformats.org/drawingml/2006/main" noChangeAspect="1"/>
-            </wp:cNvGraphicFramePr>
-            <a:graphic xmlns:a="http://schemas.openxmlformats.org/drawingml/2006/main">
-              <a:graphicData uri="http://schemas.openxmlformats.org/drawingml/2006/picture">
-                <pic:pic xmlns:pic="http://schemas.openxmlformats.org/drawingml/2006/picture">
-                  <pic:nvPicPr>
-                    <pic:cNvPr id="1" name=""/>
-                    <pic:cNvPicPr/>
-                  </pic:nvPicPr>
-                  <pic:blipFill>
-                    <a:blip r:embed="rId9"/>
-                    <a:stretch>
-                      <a:fillRect/>
-                    </a:stretch>
-                  </pic:blipFill>
-                  <pic:spPr>
-                    <a:xfrm>
-                      <a:off x="0" y="0"/>
-                      <a:ext cx="3246435" cy="4328580"/>
-                    </a:xfrm>
-                    <a:prstGeom prst="rect">
-                      <a:avLst/>
-                    </a:prstGeom>
-                  </pic:spPr>
-                </pic:pic>
-              </a:graphicData>
-            </a:graphic>
-          </wp:inline>
-        </w:drawing>
-      </w:r>
-    </w:p>
-    <w:p>
-      <w:r>
-        <w:t>Figure 1. The eight pin connections between the NUCLEO microcontroller and 4x4 matrix keypad.</w:t>
-      </w:r>
-      <w:r>
-        <w:t xml:space="preserve"> Connectors k1-k8 represent pins 1-8 of the matrix keypad.</w:t>
-      </w:r>
-    </w:p>
-    <w:p/>
-    <w:p>
-      <w:r>
-        <w:rPr>
-          <w:noProof/>
-        </w:rPr>
-        <w:lastRenderedPageBreak/>
-        <w:drawing>
-          <wp:inline distT="0" distB="0" distL="0" distR="0" wp14:anchorId="1E9E3B4A" wp14:editId="3C031C72">
-            <wp:extent cx="3315694" cy="1708148"/>
-            <wp:effectExtent l="0" t="0" r="0" b="6985"/>
-            <wp:docPr id="2" name="Picture 2"/>
-            <wp:cNvGraphicFramePr>
-              <a:graphicFrameLocks xmlns:a="http://schemas.openxmlformats.org/drawingml/2006/main" noChangeAspect="1"/>
-            </wp:cNvGraphicFramePr>
-            <a:graphic xmlns:a="http://schemas.openxmlformats.org/drawingml/2006/main">
-              <a:graphicData uri="http://schemas.openxmlformats.org/drawingml/2006/picture">
-                <pic:pic xmlns:pic="http://schemas.openxmlformats.org/drawingml/2006/picture">
-                  <pic:nvPicPr>
-                    <pic:cNvPr id="1" name=""/>
-                    <pic:cNvPicPr/>
-                  </pic:nvPicPr>
-                  <pic:blipFill>
-                    <a:blip r:embed="rId10"/>
-                    <a:stretch>
-                      <a:fillRect/>
-                    </a:stretch>
-                  </pic:blipFill>
-                  <pic:spPr>
-                    <a:xfrm>
-                      <a:off x="0" y="0"/>
-                      <a:ext cx="3344132" cy="1722798"/>
-                    </a:xfrm>
-                    <a:prstGeom prst="rect">
-                      <a:avLst/>
-                    </a:prstGeom>
-                  </pic:spPr>
-                </pic:pic>
-              </a:graphicData>
-            </a:graphic>
-          </wp:inline>
-        </w:drawing>
-      </w:r>
-    </w:p>
-    <w:p>
-      <w:r>
-        <w:t>Figure 2. The four pin connections between the NUCLEO microcontroller and LCD.</w:t>
-      </w:r>
-    </w:p>
-    <w:p>
-      <w:r>
-        <w:rPr>
-          <w:noProof/>
-        </w:rPr>
-        <w:drawing>
-          <wp:inline distT="0" distB="0" distL="0" distR="0" wp14:anchorId="5177B6E2" wp14:editId="7D3B8EE1">
-            <wp:extent cx="5943600" cy="2309495"/>
-            <wp:effectExtent l="0" t="0" r="0" b="0"/>
-            <wp:docPr id="3" name="Picture 3"/>
             <wp:cNvGraphicFramePr>
               <a:graphicFrameLocks xmlns:a="http://schemas.openxmlformats.org/drawingml/2006/main" noChangeAspect="1"/>
             </wp:cNvGraphicFramePr>
@@ -1490,6 +1496,106 @@
                   <pic:spPr>
                     <a:xfrm>
                       <a:off x="0" y="0"/>
+                      <a:ext cx="3246435" cy="4328580"/>
+                    </a:xfrm>
+                    <a:prstGeom prst="rect">
+                      <a:avLst/>
+                    </a:prstGeom>
+                  </pic:spPr>
+                </pic:pic>
+              </a:graphicData>
+            </a:graphic>
+          </wp:inline>
+        </w:drawing>
+      </w:r>
+    </w:p>
+    <w:p>
+      <w:r>
+        <w:t>Figure 1. The eight pin connections between the NUCLEO microcontroller and 4x4 matrix keypad.</w:t>
+      </w:r>
+      <w:r>
+        <w:t xml:space="preserve"> Connectors k1-k8 represent pins 1-8 of the matrix keypad.</w:t>
+      </w:r>
+    </w:p>
+    <w:p/>
+    <w:p>
+      <w:r>
+        <w:rPr>
+          <w:noProof/>
+        </w:rPr>
+        <w:drawing>
+          <wp:inline distT="0" distB="0" distL="0" distR="0" wp14:anchorId="1E9E3B4A" wp14:editId="3C031C72">
+            <wp:extent cx="3315694" cy="1708148"/>
+            <wp:effectExtent l="0" t="0" r="0" b="6985"/>
+            <wp:docPr id="2" name="Picture 2"/>
+            <wp:cNvGraphicFramePr>
+              <a:graphicFrameLocks xmlns:a="http://schemas.openxmlformats.org/drawingml/2006/main" noChangeAspect="1"/>
+            </wp:cNvGraphicFramePr>
+            <a:graphic xmlns:a="http://schemas.openxmlformats.org/drawingml/2006/main">
+              <a:graphicData uri="http://schemas.openxmlformats.org/drawingml/2006/picture">
+                <pic:pic xmlns:pic="http://schemas.openxmlformats.org/drawingml/2006/picture">
+                  <pic:nvPicPr>
+                    <pic:cNvPr id="1" name=""/>
+                    <pic:cNvPicPr/>
+                  </pic:nvPicPr>
+                  <pic:blipFill>
+                    <a:blip r:embed="rId12"/>
+                    <a:stretch>
+                      <a:fillRect/>
+                    </a:stretch>
+                  </pic:blipFill>
+                  <pic:spPr>
+                    <a:xfrm>
+                      <a:off x="0" y="0"/>
+                      <a:ext cx="3344132" cy="1722798"/>
+                    </a:xfrm>
+                    <a:prstGeom prst="rect">
+                      <a:avLst/>
+                    </a:prstGeom>
+                  </pic:spPr>
+                </pic:pic>
+              </a:graphicData>
+            </a:graphic>
+          </wp:inline>
+        </w:drawing>
+      </w:r>
+    </w:p>
+    <w:p>
+      <w:r>
+        <w:t>Figure 2. The four pin connections between the NUCLEO microcontroller and LCD.</w:t>
+      </w:r>
+    </w:p>
+    <w:p/>
+    <w:p>
+      <w:r>
+        <w:rPr>
+          <w:noProof/>
+        </w:rPr>
+        <w:lastRenderedPageBreak/>
+        <w:drawing>
+          <wp:inline distT="0" distB="0" distL="0" distR="0" wp14:anchorId="5177B6E2" wp14:editId="7D3B8EE1">
+            <wp:extent cx="5943600" cy="2309495"/>
+            <wp:effectExtent l="0" t="0" r="0" b="0"/>
+            <wp:docPr id="3" name="Picture 3"/>
+            <wp:cNvGraphicFramePr>
+              <a:graphicFrameLocks xmlns:a="http://schemas.openxmlformats.org/drawingml/2006/main" noChangeAspect="1"/>
+            </wp:cNvGraphicFramePr>
+            <a:graphic xmlns:a="http://schemas.openxmlformats.org/drawingml/2006/main">
+              <a:graphicData uri="http://schemas.openxmlformats.org/drawingml/2006/picture">
+                <pic:pic xmlns:pic="http://schemas.openxmlformats.org/drawingml/2006/picture">
+                  <pic:nvPicPr>
+                    <pic:cNvPr id="1" name=""/>
+                    <pic:cNvPicPr/>
+                  </pic:nvPicPr>
+                  <pic:blipFill>
+                    <a:blip r:embed="rId13"/>
+                    <a:stretch>
+                      <a:fillRect/>
+                    </a:stretch>
+                  </pic:blipFill>
+                  <pic:spPr>
+                    <a:xfrm>
+                      <a:off x="0" y="0"/>
                       <a:ext cx="5943600" cy="2309495"/>
                     </a:xfrm>
                     <a:prstGeom prst="rect">
@@ -1587,8 +1693,8 @@
     <w:p/>
     <w:p/>
     <w:sectPr>
-      <w:headerReference w:type="default" r:id="rId12"/>
-      <w:footerReference w:type="default" r:id="rId13"/>
+      <w:headerReference w:type="default" r:id="rId14"/>
+      <w:footerReference w:type="default" r:id="rId15"/>
       <w:pgSz w:w="12240" w:h="15840"/>
       <w:pgMar w:top="1440" w:right="1440" w:bottom="1440" w:left="1440" w:header="720" w:footer="720" w:gutter="0"/>
       <w:pgNumType w:start="0"/>
@@ -3012,7 +3118,7 @@
 </file>
 
 <file path=customXml/itemProps1.xml><?xml version="1.0" encoding="utf-8"?>
-<ds:datastoreItem xmlns:ds="http://schemas.openxmlformats.org/officeDocument/2006/customXml" ds:itemID="{EC54910F-6E73-493F-AC1B-81506406ADED}">
+<ds:datastoreItem xmlns:ds="http://schemas.openxmlformats.org/officeDocument/2006/customXml" ds:itemID="{D0D98832-3DC9-4843-8990-D4F771184A01}">
   <ds:schemaRefs>
     <ds:schemaRef ds:uri="http://schemas.openxmlformats.org/officeDocument/2006/bibliography"/>
   </ds:schemaRefs>

</xml_diff>

<commit_message>
final changes to report and export
</commit_message>
<xml_diff>
--- a/Project 2/CSE321_project2_mnelyubo_report.docx
+++ b/Project 2/CSE321_project2_mnelyubo_report.docx
@@ -11,6 +11,8 @@
       <w:pPr>
         <w:pStyle w:val="Title"/>
       </w:pPr>
+      <w:bookmarkStart w:id="0" w:name="_GoBack"/>
+      <w:bookmarkEnd w:id="0"/>
     </w:p>
     <w:p>
       <w:pPr>
@@ -1053,11 +1055,11 @@
           <w:numId w:val="1"/>
         </w:numPr>
       </w:pPr>
-      <w:bookmarkStart w:id="0" w:name="_Toc86860113"/>
+      <w:bookmarkStart w:id="1" w:name="_Toc86860113"/>
       <w:r>
         <w:t>Introduction</w:t>
       </w:r>
-      <w:bookmarkEnd w:id="0"/>
+      <w:bookmarkEnd w:id="1"/>
     </w:p>
     <w:p>
       <w:r>
@@ -1088,12 +1090,7 @@
         <w:t xml:space="preserve"> and 59 seconds</w:t>
       </w:r>
       <w:r>
-        <w:t>, displays the current state</w:t>
-      </w:r>
-      <w:bookmarkStart w:id="1" w:name="_GoBack"/>
-      <w:bookmarkEnd w:id="1"/>
-      <w:r>
-        <w:t xml:space="preserve"> of the system on an LCD</w:t>
+        <w:t>, displays the current state of the system on an LCD</w:t>
       </w:r>
       <w:r>
         <w:t>, and uses a set of LEDs to indicate that time is up</w:t>
@@ -1541,7 +1538,7 @@
           <w:noProof/>
         </w:rPr>
         <w:drawing>
-          <wp:inline distT="0" distB="0" distL="0" distR="0">
+          <wp:inline distT="0" distB="0" distL="0" distR="0" wp14:anchorId="6F0A4A26" wp14:editId="78CB8E3C">
             <wp:extent cx="5939790" cy="3395345"/>
             <wp:effectExtent l="0" t="0" r="0" b="0"/>
             <wp:docPr id="10" name="Picture 10" descr="C:\Users\maste\Downloads\cse321 Project 2 Component Diagram (2).png"/>
@@ -1614,7 +1611,7 @@
           <w:noProof/>
         </w:rPr>
         <w:drawing>
-          <wp:inline distT="0" distB="0" distL="0" distR="0" wp14:anchorId="0A9F1B39" wp14:editId="14E40219">
+          <wp:inline distT="0" distB="0" distL="0" distR="0" wp14:anchorId="341C8C82" wp14:editId="464722AE">
             <wp:extent cx="5931535" cy="3411220"/>
             <wp:effectExtent l="0" t="0" r="0" b="0"/>
             <wp:docPr id="7" name="Picture 7" descr="C:\Users\maste\Downloads\cse321 Project 2 (1).png"/>
@@ -1845,7 +1842,7 @@
           <w:noProof/>
         </w:rPr>
         <w:drawing>
-          <wp:inline distT="0" distB="0" distL="0" distR="0" wp14:anchorId="48C1BC76" wp14:editId="66F2BCD6">
+          <wp:inline distT="0" distB="0" distL="0" distR="0" wp14:anchorId="320A43AE" wp14:editId="4ED33537">
             <wp:extent cx="3009014" cy="4012016"/>
             <wp:effectExtent l="0" t="0" r="1270" b="7620"/>
             <wp:docPr id="1" name="Picture 1"/>
@@ -1900,7 +1897,7 @@
         </w:rPr>
         <w:lastRenderedPageBreak/>
         <w:drawing>
-          <wp:inline distT="0" distB="0" distL="0" distR="0" wp14:anchorId="1E9E3B4A" wp14:editId="3C031C72">
+          <wp:inline distT="0" distB="0" distL="0" distR="0" wp14:anchorId="17AD5201" wp14:editId="6F2FADBA">
             <wp:extent cx="3434316" cy="1769259"/>
             <wp:effectExtent l="0" t="0" r="0" b="2540"/>
             <wp:docPr id="2" name="Picture 2"/>
@@ -1952,7 +1949,7 @@
           <w:noProof/>
         </w:rPr>
         <w:drawing>
-          <wp:inline distT="0" distB="0" distL="0" distR="0" wp14:anchorId="5177B6E2" wp14:editId="7D3B8EE1">
+          <wp:inline distT="0" distB="0" distL="0" distR="0" wp14:anchorId="1328AFB6" wp14:editId="1AE98567">
             <wp:extent cx="4487601" cy="1743740"/>
             <wp:effectExtent l="0" t="0" r="8255" b="8890"/>
             <wp:docPr id="3" name="Picture 3"/>
@@ -4560,7 +4557,7 @@
 </file>
 
 <file path=customXml/itemProps1.xml><?xml version="1.0" encoding="utf-8"?>
-<ds:datastoreItem xmlns:ds="http://schemas.openxmlformats.org/officeDocument/2006/customXml" ds:itemID="{33C39A8E-5917-4D12-9915-41D491C6954E}">
+<ds:datastoreItem xmlns:ds="http://schemas.openxmlformats.org/officeDocument/2006/customXml" ds:itemID="{97B98E1C-F90B-448F-ADDE-BFFFEE00092C}">
   <ds:schemaRefs>
     <ds:schemaRef ds:uri="http://schemas.openxmlformats.org/officeDocument/2006/bibliography"/>
   </ds:schemaRefs>

</xml_diff>